<commit_message>
Editando relatórios para formatar em um só arquivo para PDF
</commit_message>
<xml_diff>
--- a/Relatório Noemi.docx
+++ b/Relatório Noemi.docx
@@ -36,16 +36,19 @@
       </w:r>
       <w:r>
         <w:br/>
-        <w:t xml:space="preserve">Danilo </w:t>
+        <w:t>Danilo Moret</w:t>
+      </w:r>
+      <w:r>
+        <w:br/>
+        <w:t xml:space="preserve">Thiago </w:t>
       </w:r>
       <w:proofErr w:type="spellStart"/>
       <w:r>
-        <w:t>Moret</w:t>
+        <w:t>Manhente</w:t>
       </w:r>
       <w:proofErr w:type="spellEnd"/>
       <w:r>
-        <w:br/>
-        <w:t>Thiago Manhente de C. Marques</w:t>
+        <w:t xml:space="preserve"> de C. Marques</w:t>
       </w:r>
     </w:p>
     <w:p>
@@ -66,7 +69,7 @@
     </w:p>
     <w:p>
       <w:pPr>
-        <w:pStyle w:val="Ttulo1"/>
+        <w:pStyle w:val="Heading1"/>
       </w:pPr>
       <w:r>
         <w:lastRenderedPageBreak/>
@@ -117,7 +120,7 @@
     </w:p>
     <w:p>
       <w:pPr>
-        <w:pStyle w:val="PargrafodaLista"/>
+        <w:pStyle w:val="ListParagraph"/>
         <w:numPr>
           <w:ilvl w:val="0"/>
           <w:numId w:val="6"/>
@@ -159,7 +162,7 @@
     </w:p>
     <w:p>
       <w:pPr>
-        <w:pStyle w:val="PargrafodaLista"/>
+        <w:pStyle w:val="ListParagraph"/>
         <w:numPr>
           <w:ilvl w:val="0"/>
           <w:numId w:val="6"/>
@@ -192,7 +195,7 @@
     </w:p>
     <w:p>
       <w:pPr>
-        <w:pStyle w:val="PargrafodaLista"/>
+        <w:pStyle w:val="ListParagraph"/>
         <w:numPr>
           <w:ilvl w:val="0"/>
           <w:numId w:val="3"/>
@@ -204,27 +207,19 @@
     </w:p>
     <w:p>
       <w:pPr>
-        <w:pStyle w:val="PargrafodaLista"/>
+        <w:pStyle w:val="ListParagraph"/>
         <w:numPr>
           <w:ilvl w:val="0"/>
           <w:numId w:val="3"/>
         </w:numPr>
       </w:pPr>
       <w:r>
-        <w:t xml:space="preserve">Servidor multiprocesso com alocação </w:t>
-      </w:r>
-      <w:proofErr w:type="gramStart"/>
-      <w:r>
-        <w:t>sob demanda</w:t>
-      </w:r>
-      <w:proofErr w:type="gramEnd"/>
-      <w:r>
-        <w:t>;</w:t>
-      </w:r>
-    </w:p>
-    <w:p>
-      <w:pPr>
-        <w:pStyle w:val="PargrafodaLista"/>
+        <w:t>Servidor multiprocesso com alocação sob demanda;</w:t>
+      </w:r>
+    </w:p>
+    <w:p>
+      <w:pPr>
+        <w:pStyle w:val="ListParagraph"/>
         <w:numPr>
           <w:ilvl w:val="0"/>
           <w:numId w:val="3"/>
@@ -244,7 +239,7 @@
     </w:p>
     <w:p>
       <w:pPr>
-        <w:pStyle w:val="PargrafodaLista"/>
+        <w:pStyle w:val="ListParagraph"/>
         <w:numPr>
           <w:ilvl w:val="0"/>
           <w:numId w:val="3"/>
@@ -261,7 +256,7 @@
     </w:p>
     <w:p>
       <w:pPr>
-        <w:pStyle w:val="PargrafodaLista"/>
+        <w:pStyle w:val="ListParagraph"/>
         <w:numPr>
           <w:ilvl w:val="0"/>
           <w:numId w:val="2"/>
@@ -293,7 +288,7 @@
     </w:p>
     <w:p>
       <w:pPr>
-        <w:pStyle w:val="PargrafodaLista"/>
+        <w:pStyle w:val="ListParagraph"/>
         <w:numPr>
           <w:ilvl w:val="0"/>
           <w:numId w:val="2"/>
@@ -311,7 +306,7 @@
     </w:p>
     <w:p>
       <w:pPr>
-        <w:pStyle w:val="PargrafodaLista"/>
+        <w:pStyle w:val="ListParagraph"/>
         <w:numPr>
           <w:ilvl w:val="0"/>
           <w:numId w:val="2"/>
@@ -342,7 +337,7 @@
     </w:p>
     <w:p>
       <w:pPr>
-        <w:pStyle w:val="PargrafodaLista"/>
+        <w:pStyle w:val="ListParagraph"/>
         <w:numPr>
           <w:ilvl w:val="0"/>
           <w:numId w:val="5"/>
@@ -374,7 +369,7 @@
     </w:p>
     <w:p>
       <w:pPr>
-        <w:pStyle w:val="PargrafodaLista"/>
+        <w:pStyle w:val="ListParagraph"/>
         <w:numPr>
           <w:ilvl w:val="0"/>
           <w:numId w:val="4"/>
@@ -417,7 +412,7 @@
     </w:p>
     <w:p>
       <w:pPr>
-        <w:pStyle w:val="PargrafodaLista"/>
+        <w:pStyle w:val="ListParagraph"/>
         <w:numPr>
           <w:ilvl w:val="0"/>
           <w:numId w:val="2"/>
@@ -429,7 +424,7 @@
     </w:p>
     <w:p>
       <w:pPr>
-        <w:pStyle w:val="PargrafodaLista"/>
+        <w:pStyle w:val="ListParagraph"/>
         <w:numPr>
           <w:ilvl w:val="0"/>
           <w:numId w:val="2"/>
@@ -441,7 +436,7 @@
     </w:p>
     <w:p>
       <w:pPr>
-        <w:pStyle w:val="PargrafodaLista"/>
+        <w:pStyle w:val="ListParagraph"/>
         <w:numPr>
           <w:ilvl w:val="0"/>
           <w:numId w:val="2"/>
@@ -453,7 +448,7 @@
     </w:p>
     <w:p>
       <w:pPr>
-        <w:pStyle w:val="PargrafodaLista"/>
+        <w:pStyle w:val="ListParagraph"/>
         <w:numPr>
           <w:ilvl w:val="0"/>
           <w:numId w:val="2"/>
@@ -465,7 +460,7 @@
     </w:p>
     <w:p>
       <w:pPr>
-        <w:pStyle w:val="PargrafodaLista"/>
+        <w:pStyle w:val="ListParagraph"/>
         <w:numPr>
           <w:ilvl w:val="0"/>
           <w:numId w:val="2"/>
@@ -485,7 +480,7 @@
     </w:p>
     <w:p>
       <w:pPr>
-        <w:pStyle w:val="Ttulo1"/>
+        <w:pStyle w:val="Heading1"/>
       </w:pPr>
       <w:r>
         <w:t>Resultados esperados</w:t>
@@ -496,27 +491,105 @@
         <w:t>Esperamos que o servidor monoprocessado tenha um bom desempenho com a conexão de poucos clientes, mas que vá decaindo vertiginosamente conforme o número desses cresça, visto que ele só pode atender a um de cada vez.</w:t>
       </w:r>
     </w:p>
+    <w:p>
+      <w:pPr>
+        <w:pStyle w:val="Heading1"/>
+      </w:pPr>
+      <w:r>
+        <w:t>Resultados auferidos</w:t>
+      </w:r>
+    </w:p>
+    <w:p>
+      <w:r>
+        <w:t xml:space="preserve">Nas próximas páginas estão as tabelas com os tempos auferidos. </w:t>
+      </w:r>
+      <w:proofErr w:type="gramStart"/>
+      <w:r>
+        <w:t>Os resultados vem</w:t>
+      </w:r>
+      <w:proofErr w:type="gramEnd"/>
+      <w:r>
+        <w:t xml:space="preserve"> do processamento dos </w:t>
+      </w:r>
+      <w:proofErr w:type="spellStart"/>
+      <w:r>
+        <w:t>logs</w:t>
+      </w:r>
+      <w:proofErr w:type="spellEnd"/>
+      <w:r>
+        <w:t xml:space="preserve"> gerados pelo programa cliente.</w:t>
+      </w:r>
+    </w:p>
+    <w:p>
+      <w:pPr>
+        <w:sectPr>
+          <w:pgSz w:w="11906" w:h="16838"/>
+          <w:pgMar w:top="1134" w:right="1077" w:bottom="1134" w:left="1077" w:header="709" w:footer="709" w:gutter="0"/>
+          <w:cols w:space="708"/>
+          <w:docGrid w:linePitch="360"/>
+        </w:sectPr>
+      </w:pPr>
+    </w:p>
+    <w:p>
+      <w:r>
+        <w:lastRenderedPageBreak/>
+        <w:t>Tempos de transferência médios</w:t>
+      </w:r>
+    </w:p>
     <w:p/>
     <w:p>
       <w:pPr>
-        <w:pStyle w:val="Ttulo1"/>
-      </w:pPr>
+        <w:jc w:val="left"/>
+      </w:pPr>
+      <w:r>
+        <w:br w:type="page"/>
+      </w:r>
+    </w:p>
+    <w:p>
       <w:r>
         <w:lastRenderedPageBreak/>
-        <w:t>Resultados auferidos</w:t>
-      </w:r>
-    </w:p>
-    <w:p>
-      <w:pPr>
-        <w:pStyle w:val="Ttulo1"/>
-      </w:pPr>
-      <w:r>
+        <w:t>Tempos de transferência máximos</w:t>
+      </w:r>
+    </w:p>
+    <w:p/>
+    <w:p>
+      <w:pPr>
+        <w:jc w:val="left"/>
+      </w:pPr>
+      <w:r>
+        <w:br w:type="page"/>
+      </w:r>
+    </w:p>
+    <w:p>
+      <w:r>
+        <w:lastRenderedPageBreak/>
+        <w:t>Tempos de transferência totais</w:t>
+      </w:r>
+    </w:p>
+    <w:p/>
+    <w:p>
+      <w:pPr>
+        <w:pStyle w:val="Heading1"/>
+        <w:sectPr>
+          <w:pgSz w:w="16838" w:h="11906" w:orient="landscape"/>
+          <w:pgMar w:top="1077" w:right="1134" w:bottom="1077" w:left="1134" w:header="709" w:footer="709" w:gutter="0"/>
+          <w:cols w:space="708"/>
+          <w:docGrid w:linePitch="360"/>
+        </w:sectPr>
+      </w:pPr>
+    </w:p>
+    <w:p>
+      <w:pPr>
+        <w:pStyle w:val="Heading1"/>
+      </w:pPr>
+      <w:r>
+        <w:lastRenderedPageBreak/>
         <w:t>Conclusões quanto aos resultados</w:t>
       </w:r>
     </w:p>
     <w:p>
       <w:pPr>
-        <w:pStyle w:val="Ttulo2"/>
+        <w:pStyle w:val="Heading2"/>
       </w:pPr>
       <w:r>
         <w:t>Multiprocessos em computadores com um único processador</w:t>
@@ -543,7 +616,7 @@
     </w:p>
     <w:p>
       <w:pPr>
-        <w:pStyle w:val="Ttulo3"/>
+        <w:pStyle w:val="Heading3"/>
       </w:pPr>
       <w:r>
         <w:t>Questão de processos-zumbis</w:t>
@@ -551,15 +624,7 @@
     </w:p>
     <w:p>
       <w:r>
-        <w:t xml:space="preserve">Durante testes com o servidor multiprocesso </w:t>
-      </w:r>
-      <w:proofErr w:type="gramStart"/>
-      <w:r>
-        <w:t>sob demanda</w:t>
-      </w:r>
-      <w:proofErr w:type="gramEnd"/>
-      <w:r>
-        <w:t xml:space="preserve"> no ambiente </w:t>
+        <w:t xml:space="preserve">Durante testes com o servidor multiprocesso sob demanda no ambiente </w:t>
       </w:r>
       <w:proofErr w:type="spellStart"/>
       <w:r>
@@ -1512,11 +1577,11 @@
       <w:jc w:val="both"/>
     </w:pPr>
   </w:style>
-  <w:style w:type="paragraph" w:styleId="Ttulo1">
+  <w:style w:type="paragraph" w:styleId="Heading1">
     <w:name w:val="heading 1"/>
     <w:basedOn w:val="Normal"/>
     <w:next w:val="Normal"/>
-    <w:link w:val="Ttulo1Char"/>
+    <w:link w:val="Heading1Char"/>
     <w:uiPriority w:val="9"/>
     <w:qFormat/>
     <w:rsid w:val="00CD1B24"/>
@@ -1535,11 +1600,11 @@
       <w:szCs w:val="28"/>
     </w:rPr>
   </w:style>
-  <w:style w:type="paragraph" w:styleId="Ttulo2">
+  <w:style w:type="paragraph" w:styleId="Heading2">
     <w:name w:val="heading 2"/>
     <w:basedOn w:val="Normal"/>
     <w:next w:val="Normal"/>
-    <w:link w:val="Ttulo2Char"/>
+    <w:link w:val="Heading2Char"/>
     <w:uiPriority w:val="9"/>
     <w:unhideWhenUsed/>
     <w:qFormat/>
@@ -1559,11 +1624,11 @@
       <w:szCs w:val="26"/>
     </w:rPr>
   </w:style>
-  <w:style w:type="paragraph" w:styleId="Ttulo3">
+  <w:style w:type="paragraph" w:styleId="Heading3">
     <w:name w:val="heading 3"/>
     <w:basedOn w:val="Normal"/>
     <w:next w:val="Normal"/>
-    <w:link w:val="Ttulo3Char"/>
+    <w:link w:val="Heading3Char"/>
     <w:uiPriority w:val="9"/>
     <w:unhideWhenUsed/>
     <w:qFormat/>
@@ -1581,13 +1646,13 @@
       <w:color w:val="4F81BD" w:themeColor="accent1"/>
     </w:rPr>
   </w:style>
-  <w:style w:type="character" w:default="1" w:styleId="Fontepargpadro">
+  <w:style w:type="character" w:default="1" w:styleId="DefaultParagraphFont">
     <w:name w:val="Default Paragraph Font"/>
     <w:uiPriority w:val="1"/>
     <w:semiHidden/>
     <w:unhideWhenUsed/>
   </w:style>
-  <w:style w:type="table" w:default="1" w:styleId="Tabelanormal">
+  <w:style w:type="table" w:default="1" w:styleId="TableNormal">
     <w:name w:val="Normal Table"/>
     <w:uiPriority w:val="99"/>
     <w:semiHidden/>
@@ -1603,16 +1668,16 @@
       </w:tblCellMar>
     </w:tblPr>
   </w:style>
-  <w:style w:type="numbering" w:default="1" w:styleId="Semlista">
+  <w:style w:type="numbering" w:default="1" w:styleId="NoList">
     <w:name w:val="No List"/>
     <w:uiPriority w:val="99"/>
     <w:semiHidden/>
     <w:unhideWhenUsed/>
   </w:style>
-  <w:style w:type="character" w:customStyle="1" w:styleId="Ttulo1Char">
-    <w:name w:val="Título 1 Char"/>
-    <w:basedOn w:val="Fontepargpadro"/>
-    <w:link w:val="Ttulo1"/>
+  <w:style w:type="character" w:customStyle="1" w:styleId="Heading1Char">
+    <w:name w:val="Heading 1 Char"/>
+    <w:basedOn w:val="DefaultParagraphFont"/>
+    <w:link w:val="Heading1"/>
     <w:uiPriority w:val="9"/>
     <w:rsid w:val="00CD1B24"/>
     <w:rPr>
@@ -1624,7 +1689,7 @@
       <w:szCs w:val="28"/>
     </w:rPr>
   </w:style>
-  <w:style w:type="paragraph" w:styleId="PargrafodaLista">
+  <w:style w:type="paragraph" w:styleId="ListParagraph">
     <w:name w:val="List Paragraph"/>
     <w:basedOn w:val="Normal"/>
     <w:uiPriority w:val="34"/>
@@ -1635,9 +1700,9 @@
       <w:contextualSpacing/>
     </w:pPr>
   </w:style>
-  <w:style w:type="character" w:styleId="Refdecomentrio">
+  <w:style w:type="character" w:styleId="CommentReference">
     <w:name w:val="annotation reference"/>
-    <w:basedOn w:val="Fontepargpadro"/>
+    <w:basedOn w:val="DefaultParagraphFont"/>
     <w:uiPriority w:val="99"/>
     <w:semiHidden/>
     <w:unhideWhenUsed/>
@@ -1647,10 +1712,10 @@
       <w:szCs w:val="16"/>
     </w:rPr>
   </w:style>
-  <w:style w:type="paragraph" w:styleId="Textodecomentrio">
+  <w:style w:type="paragraph" w:styleId="CommentText">
     <w:name w:val="annotation text"/>
     <w:basedOn w:val="Normal"/>
-    <w:link w:val="TextodecomentrioChar"/>
+    <w:link w:val="CommentTextChar"/>
     <w:uiPriority w:val="99"/>
     <w:semiHidden/>
     <w:unhideWhenUsed/>
@@ -1663,10 +1728,10 @@
       <w:szCs w:val="20"/>
     </w:rPr>
   </w:style>
-  <w:style w:type="character" w:customStyle="1" w:styleId="TextodecomentrioChar">
-    <w:name w:val="Texto de comentário Char"/>
-    <w:basedOn w:val="Fontepargpadro"/>
-    <w:link w:val="Textodecomentrio"/>
+  <w:style w:type="character" w:customStyle="1" w:styleId="CommentTextChar">
+    <w:name w:val="Comment Text Char"/>
+    <w:basedOn w:val="DefaultParagraphFont"/>
+    <w:link w:val="CommentText"/>
     <w:uiPriority w:val="99"/>
     <w:semiHidden/>
     <w:rsid w:val="008B6D2F"/>
@@ -1675,11 +1740,11 @@
       <w:szCs w:val="20"/>
     </w:rPr>
   </w:style>
-  <w:style w:type="paragraph" w:styleId="Assuntodocomentrio">
+  <w:style w:type="paragraph" w:styleId="CommentSubject">
     <w:name w:val="annotation subject"/>
-    <w:basedOn w:val="Textodecomentrio"/>
-    <w:next w:val="Textodecomentrio"/>
-    <w:link w:val="AssuntodocomentrioChar"/>
+    <w:basedOn w:val="CommentText"/>
+    <w:next w:val="CommentText"/>
+    <w:link w:val="CommentSubjectChar"/>
     <w:uiPriority w:val="99"/>
     <w:semiHidden/>
     <w:unhideWhenUsed/>
@@ -1689,10 +1754,10 @@
       <w:bCs/>
     </w:rPr>
   </w:style>
-  <w:style w:type="character" w:customStyle="1" w:styleId="AssuntodocomentrioChar">
-    <w:name w:val="Assunto do comentário Char"/>
-    <w:basedOn w:val="TextodecomentrioChar"/>
-    <w:link w:val="Assuntodocomentrio"/>
+  <w:style w:type="character" w:customStyle="1" w:styleId="CommentSubjectChar">
+    <w:name w:val="Comment Subject Char"/>
+    <w:basedOn w:val="CommentTextChar"/>
+    <w:link w:val="CommentSubject"/>
     <w:uiPriority w:val="99"/>
     <w:semiHidden/>
     <w:rsid w:val="008B6D2F"/>
@@ -1701,10 +1766,10 @@
       <w:bCs/>
     </w:rPr>
   </w:style>
-  <w:style w:type="paragraph" w:styleId="Textodebalo">
+  <w:style w:type="paragraph" w:styleId="BalloonText">
     <w:name w:val="Balloon Text"/>
     <w:basedOn w:val="Normal"/>
-    <w:link w:val="TextodebaloChar"/>
+    <w:link w:val="BalloonTextChar"/>
     <w:uiPriority w:val="99"/>
     <w:semiHidden/>
     <w:unhideWhenUsed/>
@@ -1718,10 +1783,10 @@
       <w:szCs w:val="16"/>
     </w:rPr>
   </w:style>
-  <w:style w:type="character" w:customStyle="1" w:styleId="TextodebaloChar">
-    <w:name w:val="Texto de balão Char"/>
-    <w:basedOn w:val="Fontepargpadro"/>
-    <w:link w:val="Textodebalo"/>
+  <w:style w:type="character" w:customStyle="1" w:styleId="BalloonTextChar">
+    <w:name w:val="Balloon Text Char"/>
+    <w:basedOn w:val="DefaultParagraphFont"/>
+    <w:link w:val="BalloonText"/>
     <w:uiPriority w:val="99"/>
     <w:semiHidden/>
     <w:rsid w:val="008B6D2F"/>
@@ -1731,9 +1796,9 @@
       <w:szCs w:val="16"/>
     </w:rPr>
   </w:style>
-  <w:style w:type="character" w:styleId="TextodoEspaoReservado">
+  <w:style w:type="character" w:styleId="PlaceholderText">
     <w:name w:val="Placeholder Text"/>
-    <w:basedOn w:val="Fontepargpadro"/>
+    <w:basedOn w:val="DefaultParagraphFont"/>
     <w:uiPriority w:val="99"/>
     <w:semiHidden/>
     <w:rsid w:val="007907D9"/>
@@ -1741,10 +1806,10 @@
       <w:color w:val="808080"/>
     </w:rPr>
   </w:style>
-  <w:style w:type="character" w:customStyle="1" w:styleId="Ttulo2Char">
-    <w:name w:val="Título 2 Char"/>
-    <w:basedOn w:val="Fontepargpadro"/>
-    <w:link w:val="Ttulo2"/>
+  <w:style w:type="character" w:customStyle="1" w:styleId="Heading2Char">
+    <w:name w:val="Heading 2 Char"/>
+    <w:basedOn w:val="DefaultParagraphFont"/>
+    <w:link w:val="Heading2"/>
     <w:uiPriority w:val="9"/>
     <w:rsid w:val="00775ED0"/>
     <w:rPr>
@@ -1756,10 +1821,10 @@
       <w:szCs w:val="26"/>
     </w:rPr>
   </w:style>
-  <w:style w:type="character" w:customStyle="1" w:styleId="Ttulo3Char">
-    <w:name w:val="Título 3 Char"/>
-    <w:basedOn w:val="Fontepargpadro"/>
-    <w:link w:val="Ttulo3"/>
+  <w:style w:type="character" w:customStyle="1" w:styleId="Heading3Char">
+    <w:name w:val="Heading 3 Char"/>
+    <w:basedOn w:val="DefaultParagraphFont"/>
+    <w:link w:val="Heading3"/>
     <w:uiPriority w:val="9"/>
     <w:rsid w:val="00C70006"/>
     <w:rPr>

</xml_diff>

<commit_message>
Formatação do relatório e inclusão das tabelas no documento principal.
</commit_message>
<xml_diff>
--- a/Relatório Noemi.docx
+++ b/Relatório Noemi.docx
@@ -4,34 +4,208 @@
   <w:body>
     <w:p>
       <w:pPr>
+        <w:ind w:firstLine="0"/>
         <w:jc w:val="left"/>
-      </w:pPr>
-      <w:r>
+        <w:rPr>
+          <w:rStyle w:val="BookTitle"/>
+        </w:rPr>
+      </w:pPr>
+      <w:r>
+        <w:rPr>
+          <w:rStyle w:val="BookTitle"/>
+        </w:rPr>
         <w:t>Pontifícia Universidade Católica do Rio de Janeiro</w:t>
       </w:r>
       <w:r>
+        <w:rPr>
+          <w:rStyle w:val="BookTitle"/>
+        </w:rPr>
         <w:br/>
         <w:t>INF 2545 – Sistemas Distribuídos</w:t>
       </w:r>
       <w:r>
+        <w:rPr>
+          <w:rStyle w:val="BookTitle"/>
+        </w:rPr>
         <w:tab/>
         <w:t>Professora: Noemi</w:t>
       </w:r>
       <w:r>
+        <w:rPr>
+          <w:rStyle w:val="BookTitle"/>
+        </w:rPr>
         <w:tab/>
+      </w:r>
+      <w:r>
+        <w:rPr>
+          <w:rStyle w:val="BookTitle"/>
+        </w:rPr>
+        <w:tab/>
+      </w:r>
+      <w:r>
+        <w:rPr>
+          <w:rStyle w:val="BookTitle"/>
+        </w:rPr>
+        <w:tab/>
+      </w:r>
+      <w:r>
+        <w:rPr>
+          <w:rStyle w:val="BookTitle"/>
+        </w:rPr>
+        <w:tab/>
+      </w:r>
+      <w:r>
+        <w:rPr>
+          <w:rStyle w:val="BookTitle"/>
+        </w:rPr>
+        <w:tab/>
+        <w:t xml:space="preserve">             </w:t>
+      </w:r>
+      <w:r>
+        <w:rPr>
+          <w:rStyle w:val="BookTitle"/>
+        </w:rPr>
         <w:t>2010.1</w:t>
       </w:r>
     </w:p>
-    <w:p>
-      <w:r>
-        <w:t>Trabalho 1 – Tipos de Servidor</w:t>
-      </w:r>
-    </w:p>
-    <w:p>
-      <w:pPr>
+    <w:p/>
+    <w:p/>
+    <w:p/>
+    <w:p/>
+    <w:p/>
+    <w:p/>
+    <w:p/>
+    <w:p/>
+    <w:p/>
+    <w:p>
+      <w:pPr>
+        <w:pStyle w:val="Title"/>
+        <w:jc w:val="center"/>
+      </w:pPr>
+      <w:r>
+        <w:rPr>
+          <w:rStyle w:val="Strong"/>
+        </w:rPr>
+        <w:t>Trabalho 1</w:t>
+      </w:r>
+      <w:r>
+        <w:rPr>
+          <w:rStyle w:val="Strong"/>
+        </w:rPr>
+        <w:br/>
+      </w:r>
+      <w:r>
+        <w:t>Tipos de Servidor</w:t>
+      </w:r>
+    </w:p>
+    <w:p>
+      <w:pPr>
+        <w:ind w:firstLine="0"/>
         <w:jc w:val="left"/>
-      </w:pPr>
-      <w:r>
+        <w:rPr>
+          <w:rStyle w:val="Strong"/>
+        </w:rPr>
+      </w:pPr>
+    </w:p>
+    <w:p>
+      <w:pPr>
+        <w:ind w:firstLine="0"/>
+        <w:jc w:val="left"/>
+        <w:rPr>
+          <w:rStyle w:val="Strong"/>
+        </w:rPr>
+      </w:pPr>
+    </w:p>
+    <w:p>
+      <w:pPr>
+        <w:ind w:firstLine="0"/>
+        <w:jc w:val="left"/>
+        <w:rPr>
+          <w:rStyle w:val="Strong"/>
+        </w:rPr>
+      </w:pPr>
+    </w:p>
+    <w:p>
+      <w:pPr>
+        <w:ind w:firstLine="0"/>
+        <w:jc w:val="left"/>
+        <w:rPr>
+          <w:rStyle w:val="Strong"/>
+        </w:rPr>
+      </w:pPr>
+    </w:p>
+    <w:p>
+      <w:pPr>
+        <w:ind w:firstLine="0"/>
+        <w:jc w:val="left"/>
+        <w:rPr>
+          <w:rStyle w:val="Strong"/>
+        </w:rPr>
+      </w:pPr>
+    </w:p>
+    <w:p>
+      <w:pPr>
+        <w:ind w:firstLine="0"/>
+        <w:jc w:val="left"/>
+        <w:rPr>
+          <w:rStyle w:val="Strong"/>
+        </w:rPr>
+      </w:pPr>
+    </w:p>
+    <w:p>
+      <w:pPr>
+        <w:ind w:firstLine="0"/>
+        <w:jc w:val="left"/>
+        <w:rPr>
+          <w:rStyle w:val="Strong"/>
+        </w:rPr>
+      </w:pPr>
+    </w:p>
+    <w:p>
+      <w:pPr>
+        <w:ind w:firstLine="0"/>
+        <w:jc w:val="left"/>
+        <w:rPr>
+          <w:rStyle w:val="Strong"/>
+        </w:rPr>
+      </w:pPr>
+    </w:p>
+    <w:p>
+      <w:pPr>
+        <w:ind w:firstLine="0"/>
+        <w:jc w:val="left"/>
+        <w:rPr>
+          <w:rStyle w:val="Strong"/>
+        </w:rPr>
+      </w:pPr>
+    </w:p>
+    <w:p>
+      <w:pPr>
+        <w:ind w:firstLine="0"/>
+        <w:jc w:val="left"/>
+        <w:rPr>
+          <w:rStyle w:val="Strong"/>
+        </w:rPr>
+      </w:pPr>
+    </w:p>
+    <w:p>
+      <w:pPr>
+        <w:ind w:firstLine="0"/>
+        <w:jc w:val="left"/>
+        <w:rPr>
+          <w:rStyle w:val="Strong"/>
+        </w:rPr>
+      </w:pPr>
+    </w:p>
+    <w:p>
+      <w:pPr>
+        <w:ind w:firstLine="0"/>
+        <w:jc w:val="left"/>
+      </w:pPr>
+      <w:r>
+        <w:rPr>
+          <w:rStyle w:val="Strong"/>
+        </w:rPr>
         <w:t>Alunos:</w:t>
       </w:r>
       <w:r>
@@ -120,7 +294,7 @@
     </w:p>
     <w:p>
       <w:pPr>
-        <w:pStyle w:val="ListParagraph"/>
+        <w:pStyle w:val="CommentText"/>
         <w:numPr>
           <w:ilvl w:val="0"/>
           <w:numId w:val="6"/>
@@ -162,7 +336,7 @@
     </w:p>
     <w:p>
       <w:pPr>
-        <w:pStyle w:val="ListParagraph"/>
+        <w:pStyle w:val="CommentText"/>
         <w:numPr>
           <w:ilvl w:val="0"/>
           <w:numId w:val="6"/>
@@ -195,38 +369,62 @@
     </w:p>
     <w:p>
       <w:pPr>
-        <w:pStyle w:val="ListParagraph"/>
+        <w:pStyle w:val="CommentText"/>
         <w:numPr>
           <w:ilvl w:val="0"/>
           <w:numId w:val="3"/>
         </w:numPr>
       </w:pPr>
       <w:r>
-        <w:t>Servidor monoprocesso;</w:t>
-      </w:r>
-    </w:p>
-    <w:p>
-      <w:pPr>
-        <w:pStyle w:val="ListParagraph"/>
+        <w:t xml:space="preserve">Servidor </w:t>
+      </w:r>
+      <w:proofErr w:type="spellStart"/>
+      <w:r>
+        <w:t>monoprocesso</w:t>
+      </w:r>
+      <w:proofErr w:type="spellEnd"/>
+      <w:r>
+        <w:t>;</w:t>
+      </w:r>
+    </w:p>
+    <w:p>
+      <w:pPr>
+        <w:pStyle w:val="CommentText"/>
         <w:numPr>
           <w:ilvl w:val="0"/>
           <w:numId w:val="3"/>
         </w:numPr>
       </w:pPr>
       <w:r>
-        <w:t>Servidor multiprocesso com alocação sob demanda;</w:t>
-      </w:r>
-    </w:p>
-    <w:p>
-      <w:pPr>
-        <w:pStyle w:val="ListParagraph"/>
+        <w:t xml:space="preserve">Servidor </w:t>
+      </w:r>
+      <w:proofErr w:type="spellStart"/>
+      <w:r>
+        <w:t>multiprocesso</w:t>
+      </w:r>
+      <w:proofErr w:type="spellEnd"/>
+      <w:r>
+        <w:t xml:space="preserve"> com alocação sob demanda;</w:t>
+      </w:r>
+    </w:p>
+    <w:p>
+      <w:pPr>
+        <w:pStyle w:val="CommentText"/>
         <w:numPr>
           <w:ilvl w:val="0"/>
           <w:numId w:val="3"/>
         </w:numPr>
       </w:pPr>
       <w:r>
-        <w:t xml:space="preserve">Servidor multiprocesso com pré-alocação de </w:t>
+        <w:t xml:space="preserve">Servidor </w:t>
+      </w:r>
+      <w:proofErr w:type="spellStart"/>
+      <w:r>
+        <w:t>multiprocesso</w:t>
+      </w:r>
+      <w:proofErr w:type="spellEnd"/>
+      <w:r>
+        <w:t xml:space="preserve"> com pré-alocação de </w:t>
       </w:r>
       <w:proofErr w:type="gramStart"/>
       <w:r>
@@ -239,14 +437,22 @@
     </w:p>
     <w:p>
       <w:pPr>
-        <w:pStyle w:val="ListParagraph"/>
+        <w:pStyle w:val="CommentText"/>
         <w:numPr>
           <w:ilvl w:val="0"/>
           <w:numId w:val="3"/>
         </w:numPr>
       </w:pPr>
       <w:r>
-        <w:t>Servidor multiprocesso com pré-alocação de 10 processos.</w:t>
+        <w:t xml:space="preserve">Servidor </w:t>
+      </w:r>
+      <w:proofErr w:type="spellStart"/>
+      <w:r>
+        <w:t>multiprocesso</w:t>
+      </w:r>
+      <w:proofErr w:type="spellEnd"/>
+      <w:r>
+        <w:t xml:space="preserve"> com pré-alocação de 10 processos.</w:t>
       </w:r>
     </w:p>
     <w:p>
@@ -256,7 +462,7 @@
     </w:p>
     <w:p>
       <w:pPr>
-        <w:pStyle w:val="ListParagraph"/>
+        <w:pStyle w:val="CommentText"/>
         <w:numPr>
           <w:ilvl w:val="0"/>
           <w:numId w:val="2"/>
@@ -288,7 +494,7 @@
     </w:p>
     <w:p>
       <w:pPr>
-        <w:pStyle w:val="ListParagraph"/>
+        <w:pStyle w:val="CommentText"/>
         <w:numPr>
           <w:ilvl w:val="0"/>
           <w:numId w:val="2"/>
@@ -306,7 +512,7 @@
     </w:p>
     <w:p>
       <w:pPr>
-        <w:pStyle w:val="ListParagraph"/>
+        <w:pStyle w:val="CommentText"/>
         <w:numPr>
           <w:ilvl w:val="0"/>
           <w:numId w:val="2"/>
@@ -337,7 +543,7 @@
     </w:p>
     <w:p>
       <w:pPr>
-        <w:pStyle w:val="ListParagraph"/>
+        <w:pStyle w:val="CommentText"/>
         <w:numPr>
           <w:ilvl w:val="0"/>
           <w:numId w:val="5"/>
@@ -369,7 +575,7 @@
     </w:p>
     <w:p>
       <w:pPr>
-        <w:pStyle w:val="ListParagraph"/>
+        <w:pStyle w:val="CommentText"/>
         <w:numPr>
           <w:ilvl w:val="0"/>
           <w:numId w:val="4"/>
@@ -412,7 +618,7 @@
     </w:p>
     <w:p>
       <w:pPr>
-        <w:pStyle w:val="ListParagraph"/>
+        <w:pStyle w:val="CommentText"/>
         <w:numPr>
           <w:ilvl w:val="0"/>
           <w:numId w:val="2"/>
@@ -424,7 +630,7 @@
     </w:p>
     <w:p>
       <w:pPr>
-        <w:pStyle w:val="ListParagraph"/>
+        <w:pStyle w:val="CommentText"/>
         <w:numPr>
           <w:ilvl w:val="0"/>
           <w:numId w:val="2"/>
@@ -436,7 +642,7 @@
     </w:p>
     <w:p>
       <w:pPr>
-        <w:pStyle w:val="ListParagraph"/>
+        <w:pStyle w:val="CommentText"/>
         <w:numPr>
           <w:ilvl w:val="0"/>
           <w:numId w:val="2"/>
@@ -448,7 +654,7 @@
     </w:p>
     <w:p>
       <w:pPr>
-        <w:pStyle w:val="ListParagraph"/>
+        <w:pStyle w:val="CommentText"/>
         <w:numPr>
           <w:ilvl w:val="0"/>
           <w:numId w:val="2"/>
@@ -460,7 +666,7 @@
     </w:p>
     <w:p>
       <w:pPr>
-        <w:pStyle w:val="ListParagraph"/>
+        <w:pStyle w:val="CommentText"/>
         <w:numPr>
           <w:ilvl w:val="0"/>
           <w:numId w:val="2"/>
@@ -483,12 +689,52 @@
         <w:pStyle w:val="Heading1"/>
       </w:pPr>
       <w:r>
+        <w:lastRenderedPageBreak/>
         <w:t>Resultados esperados</w:t>
       </w:r>
     </w:p>
     <w:p>
       <w:r>
-        <w:t>Esperamos que o servidor monoprocessado tenha um bom desempenho com a conexão de poucos clientes, mas que vá decaindo vertiginosamente conforme o número desses cresça, visto que ele só pode atender a um de cada vez.</w:t>
+        <w:t xml:space="preserve">Esperamos que o servidor </w:t>
+      </w:r>
+      <w:proofErr w:type="spellStart"/>
+      <w:r>
+        <w:t>monoprocessado</w:t>
+      </w:r>
+      <w:proofErr w:type="spellEnd"/>
+      <w:r>
+        <w:t xml:space="preserve"> </w:t>
+      </w:r>
+      <w:proofErr w:type="gramStart"/>
+      <w:r>
+        <w:t>tenha</w:t>
+      </w:r>
+      <w:proofErr w:type="gramEnd"/>
+      <w:r>
+        <w:t xml:space="preserve"> um bom desempenho com a conexão de poucos clientes, </w:t>
+      </w:r>
+      <w:r>
+        <w:t>visto que não possui sobrecarga de criação de processos e trocas de contexto. Esperamos, porém,</w:t>
+      </w:r>
+      <w:r>
+        <w:t xml:space="preserve"> que </w:t>
+      </w:r>
+      <w:r>
+        <w:t xml:space="preserve">esse desempenho </w:t>
+      </w:r>
+      <w:r>
+        <w:t xml:space="preserve">vá decaindo vertiginosamente conforme o número </w:t>
+      </w:r>
+      <w:r>
+        <w:t xml:space="preserve">de clientes </w:t>
+      </w:r>
+      <w:r>
+        <w:t>cresça, visto que ele só pode atender a um de cada vez.</w:t>
+      </w:r>
+    </w:p>
+    <w:p>
+      <w:r>
+        <w:t>Esperamos também que os servidores não apresentem grandes diferenças de desempenho para arquivos de tamanho bem reduzido, por ser extremamente rápida a resposta do servidor para o cliente.</w:t>
       </w:r>
     </w:p>
     <w:p>
@@ -496,6 +742,7 @@
         <w:pStyle w:val="Heading1"/>
       </w:pPr>
       <w:r>
+        <w:lastRenderedPageBreak/>
         <w:t>Resultados auferidos</w:t>
       </w:r>
     </w:p>
@@ -518,6 +765,75 @@
       <w:proofErr w:type="spellEnd"/>
       <w:r>
         <w:t xml:space="preserve"> gerados pelo programa cliente.</w:t>
+      </w:r>
+    </w:p>
+    <w:p>
+      <w:r>
+        <w:t>Alguns dos testes propostos não puderam ser realizados devido a travamentos nas máquinas que rodavam o servidor. Os testes que não puderam ser realizados foram:</w:t>
+      </w:r>
+    </w:p>
+    <w:p>
+      <w:pPr>
+        <w:pStyle w:val="CommentText"/>
+        <w:numPr>
+          <w:ilvl w:val="0"/>
+          <w:numId w:val="7"/>
+        </w:numPr>
+      </w:pPr>
+      <w:r>
+        <w:t xml:space="preserve">Servidor </w:t>
+      </w:r>
+      <w:proofErr w:type="spellStart"/>
+      <w:r>
+        <w:t>multiprocessos</w:t>
+      </w:r>
+      <w:proofErr w:type="spellEnd"/>
+      <w:r>
+        <w:t xml:space="preserve"> sob demanda transferindo arquivos de 100MB para 10 e 15 clientes (em ambos os ambientes de teste)</w:t>
+      </w:r>
+    </w:p>
+    <w:p>
+      <w:pPr>
+        <w:pStyle w:val="CommentText"/>
+        <w:numPr>
+          <w:ilvl w:val="0"/>
+          <w:numId w:val="7"/>
+        </w:numPr>
+      </w:pPr>
+      <w:r>
+        <w:t xml:space="preserve">Servidor </w:t>
+      </w:r>
+      <w:proofErr w:type="spellStart"/>
+      <w:r>
+        <w:t>multiprocessos</w:t>
+      </w:r>
+      <w:proofErr w:type="spellEnd"/>
+      <w:r>
+        <w:t xml:space="preserve"> pré-alocados (</w:t>
+      </w:r>
+      <w:proofErr w:type="gramStart"/>
+      <w:r>
+        <w:t>5</w:t>
+      </w:r>
+      <w:proofErr w:type="gramEnd"/>
+      <w:r>
+        <w:t xml:space="preserve"> e 10 processos) transferindo arquivos de 100MB para 10 e 15 clientes (no ambiente </w:t>
+      </w:r>
+      <w:proofErr w:type="spellStart"/>
+      <w:r>
+        <w:t>VirtualBox</w:t>
+      </w:r>
+      <w:proofErr w:type="spellEnd"/>
+      <w:r>
+        <w:t xml:space="preserve"> </w:t>
+      </w:r>
+      <w:proofErr w:type="spellStart"/>
+      <w:r>
+        <w:t>Ubuntu</w:t>
+      </w:r>
+      <w:proofErr w:type="spellEnd"/>
+      <w:r>
+        <w:t>)</w:t>
       </w:r>
     </w:p>
     <w:p>
@@ -536,13 +852,33 @@
         <w:t>Tempos de transferência médios</w:t>
       </w:r>
     </w:p>
-    <w:p/>
-    <w:p>
-      <w:pPr>
-        <w:jc w:val="left"/>
-      </w:pPr>
-      <w:r>
-        <w:br w:type="page"/>
+    <w:p>
+      <w:r>
+        <w:object w:dxaOrig="26901" w:dyaOrig="16610">
+          <v:shapetype id="_x0000_t75" coordsize="21600,21600" o:spt="75" o:preferrelative="t" path="m@4@5l@4@11@9@11@9@5xe" filled="f" stroked="f">
+            <v:stroke joinstyle="miter"/>
+            <v:formulas>
+              <v:f eqn="if lineDrawn pixelLineWidth 0"/>
+              <v:f eqn="sum @0 1 0"/>
+              <v:f eqn="sum 0 0 @1"/>
+              <v:f eqn="prod @2 1 2"/>
+              <v:f eqn="prod @3 21600 pixelWidth"/>
+              <v:f eqn="prod @3 21600 pixelHeight"/>
+              <v:f eqn="sum @0 0 1"/>
+              <v:f eqn="prod @6 1 2"/>
+              <v:f eqn="prod @7 21600 pixelWidth"/>
+              <v:f eqn="sum @8 21600 0"/>
+              <v:f eqn="prod @7 21600 pixelHeight"/>
+              <v:f eqn="sum @10 21600 0"/>
+            </v:formulas>
+            <v:path o:extrusionok="f" gradientshapeok="t" o:connecttype="rect"/>
+            <o:lock v:ext="edit" aspectratio="t"/>
+          </v:shapetype>
+          <v:shape id="_x0000_i1025" type="#_x0000_t75" style="width:758.25pt;height:469.5pt" o:ole="">
+            <v:imagedata r:id="rId5" o:title=""/>
+          </v:shape>
+          <o:OLEObject Type="Embed" ProgID="Excel.Sheet.8" ShapeID="_x0000_i1025" DrawAspect="Content" ObjectID="_1332568764" r:id="rId6"/>
+        </w:object>
       </w:r>
     </w:p>
     <w:p>
@@ -551,13 +887,14 @@
         <w:t>Tempos de transferência máximos</w:t>
       </w:r>
     </w:p>
-    <w:p/>
-    <w:p>
-      <w:pPr>
-        <w:jc w:val="left"/>
-      </w:pPr>
-      <w:r>
-        <w:br w:type="page"/>
+    <w:p>
+      <w:r>
+        <w:object w:dxaOrig="26672" w:dyaOrig="16610">
+          <v:shape id="_x0000_i1026" type="#_x0000_t75" style="width:752.25pt;height:469.5pt" o:ole="">
+            <v:imagedata r:id="rId7" o:title=""/>
+          </v:shape>
+          <o:OLEObject Type="Embed" ProgID="Excel.Sheet.8" ShapeID="_x0000_i1026" DrawAspect="Content" ObjectID="_1332568765" r:id="rId8"/>
+        </w:object>
       </w:r>
     </w:p>
     <w:p>
@@ -566,13 +903,22 @@
         <w:t>Tempos de transferência totais</w:t>
       </w:r>
     </w:p>
-    <w:p/>
+    <w:p>
+      <w:r>
+        <w:object w:dxaOrig="26901" w:dyaOrig="16567">
+          <v:shape id="_x0000_i1027" type="#_x0000_t75" style="width:758.25pt;height:468pt" o:ole="">
+            <v:imagedata r:id="rId9" o:title=""/>
+          </v:shape>
+          <o:OLEObject Type="Embed" ProgID="Excel.Sheet.8" ShapeID="_x0000_i1027" DrawAspect="Content" ObjectID="_1332568766" r:id="rId10"/>
+        </w:object>
+      </w:r>
+    </w:p>
     <w:p>
       <w:pPr>
         <w:pStyle w:val="Heading1"/>
         <w:sectPr>
           <w:pgSz w:w="16838" w:h="11906" w:orient="landscape"/>
-          <w:pgMar w:top="1077" w:right="1134" w:bottom="1077" w:left="1134" w:header="709" w:footer="709" w:gutter="0"/>
+          <w:pgMar w:top="720" w:right="720" w:bottom="720" w:left="720" w:header="709" w:footer="709" w:gutter="0"/>
           <w:cols w:space="708"/>
           <w:docGrid w:linePitch="360"/>
         </w:sectPr>
@@ -592,7 +938,146 @@
         <w:pStyle w:val="Heading2"/>
       </w:pPr>
       <w:r>
-        <w:t>Multiprocessos em computadores com um único processador</w:t>
+        <w:t>Avaliação Geral</w:t>
+      </w:r>
+    </w:p>
+    <w:p>
+      <w:r>
+        <w:t>Em geral, os resultados auferidos confirmaram as expectativa</w:t>
+      </w:r>
+      <w:r>
+        <w:t>s</w:t>
+      </w:r>
+      <w:r>
+        <w:t xml:space="preserve"> quanto ao desempenho dos servidores para poucos e muitos clientes</w:t>
+      </w:r>
+      <w:r>
+        <w:t xml:space="preserve"> e </w:t>
+      </w:r>
+      <w:r>
+        <w:t>quanto à influência</w:t>
+      </w:r>
+      <w:r>
+        <w:t xml:space="preserve"> do tamanho do arquivo</w:t>
+      </w:r>
+      <w:r>
+        <w:t xml:space="preserve"> no desempenho do servidor</w:t>
+      </w:r>
+      <w:r>
+        <w:t>.</w:t>
+      </w:r>
+    </w:p>
+    <w:p>
+      <w:r>
+        <w:t>Consid</w:t>
+      </w:r>
+      <w:r>
+        <w:t>erando arquivos com mais de 1MB</w:t>
+      </w:r>
+      <w:r>
+        <w:t xml:space="preserve">, o servidor </w:t>
+      </w:r>
+      <w:proofErr w:type="spellStart"/>
+      <w:r>
+        <w:t>monoprocessado</w:t>
+      </w:r>
+      <w:proofErr w:type="spellEnd"/>
+      <w:r>
+        <w:t xml:space="preserve"> teve um melhor desempenho</w:t>
+      </w:r>
+      <w:r>
+        <w:t xml:space="preserve"> </w:t>
+      </w:r>
+      <w:r>
+        <w:t>p</w:t>
+      </w:r>
+      <w:r>
+        <w:t>ara pouca</w:t>
+      </w:r>
+      <w:r>
+        <w:t xml:space="preserve"> </w:t>
+      </w:r>
+      <w:r>
+        <w:t>demanda</w:t>
+      </w:r>
+      <w:r>
+        <w:t xml:space="preserve">, apresentando tempos médios de resposta menores que os demais tipos para </w:t>
+      </w:r>
+      <w:proofErr w:type="gramStart"/>
+      <w:r>
+        <w:t>1</w:t>
+      </w:r>
+      <w:proofErr w:type="gramEnd"/>
+      <w:r>
+        <w:t xml:space="preserve"> e 5 clientes. Teve, porém, desempenho inferior aos servidores pré-alocados para 10 e 15 clientes, apresentando tempos médios de resposta maiores.</w:t>
+      </w:r>
+    </w:p>
+    <w:p>
+      <w:r>
+        <w:t>Os resultados auferidos também comprovaram que, para transações em que a resposta do servidor é bastante rápida, como no caso de arquivos pequenos (até 1MB), a diferença entre os tipos de servidores é imperceptível.</w:t>
+      </w:r>
+      <w:r>
+        <w:t xml:space="preserve"> </w:t>
+      </w:r>
+      <w:r>
+        <w:t xml:space="preserve">Nesses casos, uma </w:t>
+      </w:r>
+      <w:proofErr w:type="gramStart"/>
+      <w:r>
+        <w:t>implementação</w:t>
+      </w:r>
+      <w:proofErr w:type="gramEnd"/>
+      <w:r>
+        <w:t xml:space="preserve"> mais rebuscada não se justifica, podendo se optar tranquilamente por uma implementação simples de servidor </w:t>
+      </w:r>
+      <w:proofErr w:type="spellStart"/>
+      <w:r>
+        <w:t>monoprocesso</w:t>
+      </w:r>
+      <w:proofErr w:type="spellEnd"/>
+      <w:r>
+        <w:t xml:space="preserve"> </w:t>
+      </w:r>
+      <w:r>
+        <w:t xml:space="preserve">sem nenhuma perda </w:t>
+      </w:r>
+      <w:r>
+        <w:t xml:space="preserve">considerável </w:t>
+      </w:r>
+      <w:r>
+        <w:t>de desempenho.</w:t>
+      </w:r>
+      <w:r>
+        <w:t xml:space="preserve"> </w:t>
+      </w:r>
+    </w:p>
+    <w:p>
+      <w:r>
+        <w:t xml:space="preserve">No caso específico de servidores de arquivos, a maior vantagem de se ter </w:t>
+      </w:r>
+      <w:proofErr w:type="spellStart"/>
+      <w:r>
+        <w:t>multiprocessos</w:t>
+      </w:r>
+      <w:proofErr w:type="spellEnd"/>
+      <w:r>
+        <w:t xml:space="preserve"> é poder sobrepor o tempo de leitura do arquivo com a execução dos outros processos. Para arquivos pequenos, como o tempo de leitura é bastante reduzido, essa vantagem não é significativa</w:t>
+      </w:r>
+      <w:r>
+        <w:t>.</w:t>
+      </w:r>
+    </w:p>
+    <w:p>
+      <w:pPr>
+        <w:pStyle w:val="Heading2"/>
+      </w:pPr>
+      <w:proofErr w:type="spellStart"/>
+      <w:r>
+        <w:t>Multiprocessos</w:t>
+      </w:r>
+      <w:proofErr w:type="spellEnd"/>
+      <w:r>
+        <w:t xml:space="preserve"> em computadores com um único processador</w:t>
       </w:r>
     </w:p>
     <w:p>
@@ -616,6 +1101,56 @@
     </w:p>
     <w:p>
       <w:pPr>
+        <w:pStyle w:val="Heading2"/>
+      </w:pPr>
+      <w:r>
+        <w:t>Criação de processos sob demanda</w:t>
+      </w:r>
+    </w:p>
+    <w:p>
+      <w:r>
+        <w:t>Ao observarmos a dificuldade que tivemos de executar os casos de teste com grande número de clientes para o servidor sob demanda, concluímos que a criação desses processo</w:t>
+      </w:r>
+      <w:r>
+        <w:t>s</w:t>
+      </w:r>
+      <w:r>
+        <w:t xml:space="preserve"> num ambiente de alta concorrência pode levar a estagnação do servidor, por gerar uma grande sobrecarga de trabalho para a criação dos processos.</w:t>
+      </w:r>
+    </w:p>
+    <w:p>
+      <w:r>
+        <w:t xml:space="preserve">Uma solução </w:t>
+      </w:r>
+      <w:r>
+        <w:t>possível</w:t>
+      </w:r>
+      <w:r>
+        <w:t xml:space="preserve"> </w:t>
+      </w:r>
+      <w:r>
+        <w:t xml:space="preserve">é </w:t>
+      </w:r>
+      <w:r>
+        <w:t xml:space="preserve">misturar os conceitos de alocação sob demanda e pré-alocação, da seguinte maneira: </w:t>
+      </w:r>
+      <w:proofErr w:type="spellStart"/>
+      <w:r>
+        <w:t>Pré-aloca-se</w:t>
+      </w:r>
+      <w:proofErr w:type="spellEnd"/>
+      <w:r>
+        <w:t xml:space="preserve"> um determinado número de processos no servidor. Ao verificar que a demanda está crescendo e chegando próximo ao limite dos processos</w:t>
+      </w:r>
+      <w:r>
+        <w:t xml:space="preserve"> alocados</w:t>
+      </w:r>
+      <w:r>
+        <w:t>, realiza-se uma nova pré-alocação de mais um determinado número de processos para atender a crescente demanda. Analogamente, observando-se a diminuição da demanda, poder-se-ia terminar um bloco de processos para liberar recursos no servidor (em especial, tempo de escalonamento dos processos no processador).</w:t>
+      </w:r>
+    </w:p>
+    <w:p>
+      <w:pPr>
         <w:pStyle w:val="Heading3"/>
       </w:pPr>
       <w:r>
@@ -624,10 +1159,18 @@
     </w:p>
     <w:p>
       <w:r>
-        <w:t xml:space="preserve">Durante testes com o servidor multiprocesso sob demanda no ambiente </w:t>
+        <w:t xml:space="preserve">Durante testes com o servidor </w:t>
       </w:r>
       <w:proofErr w:type="spellStart"/>
       <w:r>
+        <w:t>multiprocesso</w:t>
+      </w:r>
+      <w:proofErr w:type="spellEnd"/>
+      <w:r>
+        <w:t xml:space="preserve"> sob demanda no ambiente </w:t>
+      </w:r>
+      <w:proofErr w:type="spellStart"/>
+      <w:r>
         <w:t>Kubuntu</w:t>
       </w:r>
       <w:proofErr w:type="spellEnd"/>
@@ -646,6 +1189,7 @@
     </w:p>
     <w:p>
       <w:r>
+        <w:lastRenderedPageBreak/>
         <w:t xml:space="preserve">Pesquisamos e vimos que isso pode ser causado em algumas versões do Unix/Linux quando o processo-pai ignora o sinal de término do processo-filho, e que poderia ser revertido usando a função </w:t>
       </w:r>
       <w:proofErr w:type="spellStart"/>
@@ -1280,6 +1824,119 @@
     </w:lvl>
   </w:abstractNum>
   <w:abstractNum w:abstractNumId="5">
+    <w:nsid w:val="58B84C26"/>
+    <w:multiLevelType w:val="hybridMultilevel"/>
+    <w:tmpl w:val="3BD48166"/>
+    <w:lvl w:ilvl="0" w:tplc="04160001">
+      <w:start w:val="1"/>
+      <w:numFmt w:val="bullet"/>
+      <w:lvlText w:val=""/>
+      <w:lvlJc w:val="left"/>
+      <w:pPr>
+        <w:ind w:left="720" w:hanging="360"/>
+      </w:pPr>
+      <w:rPr>
+        <w:rFonts w:ascii="Symbol" w:hAnsi="Symbol" w:hint="default"/>
+      </w:rPr>
+    </w:lvl>
+    <w:lvl w:ilvl="1" w:tplc="04160003" w:tentative="1">
+      <w:start w:val="1"/>
+      <w:numFmt w:val="bullet"/>
+      <w:lvlText w:val="o"/>
+      <w:lvlJc w:val="left"/>
+      <w:pPr>
+        <w:ind w:left="1440" w:hanging="360"/>
+      </w:pPr>
+      <w:rPr>
+        <w:rFonts w:ascii="Courier New" w:hAnsi="Courier New" w:cs="Courier New" w:hint="default"/>
+      </w:rPr>
+    </w:lvl>
+    <w:lvl w:ilvl="2" w:tplc="04160005" w:tentative="1">
+      <w:start w:val="1"/>
+      <w:numFmt w:val="bullet"/>
+      <w:lvlText w:val=""/>
+      <w:lvlJc w:val="left"/>
+      <w:pPr>
+        <w:ind w:left="2160" w:hanging="360"/>
+      </w:pPr>
+      <w:rPr>
+        <w:rFonts w:ascii="Wingdings" w:hAnsi="Wingdings" w:hint="default"/>
+      </w:rPr>
+    </w:lvl>
+    <w:lvl w:ilvl="3" w:tplc="04160001" w:tentative="1">
+      <w:start w:val="1"/>
+      <w:numFmt w:val="bullet"/>
+      <w:lvlText w:val=""/>
+      <w:lvlJc w:val="left"/>
+      <w:pPr>
+        <w:ind w:left="2880" w:hanging="360"/>
+      </w:pPr>
+      <w:rPr>
+        <w:rFonts w:ascii="Symbol" w:hAnsi="Symbol" w:hint="default"/>
+      </w:rPr>
+    </w:lvl>
+    <w:lvl w:ilvl="4" w:tplc="04160003" w:tentative="1">
+      <w:start w:val="1"/>
+      <w:numFmt w:val="bullet"/>
+      <w:lvlText w:val="o"/>
+      <w:lvlJc w:val="left"/>
+      <w:pPr>
+        <w:ind w:left="3600" w:hanging="360"/>
+      </w:pPr>
+      <w:rPr>
+        <w:rFonts w:ascii="Courier New" w:hAnsi="Courier New" w:cs="Courier New" w:hint="default"/>
+      </w:rPr>
+    </w:lvl>
+    <w:lvl w:ilvl="5" w:tplc="04160005" w:tentative="1">
+      <w:start w:val="1"/>
+      <w:numFmt w:val="bullet"/>
+      <w:lvlText w:val=""/>
+      <w:lvlJc w:val="left"/>
+      <w:pPr>
+        <w:ind w:left="4320" w:hanging="360"/>
+      </w:pPr>
+      <w:rPr>
+        <w:rFonts w:ascii="Wingdings" w:hAnsi="Wingdings" w:hint="default"/>
+      </w:rPr>
+    </w:lvl>
+    <w:lvl w:ilvl="6" w:tplc="04160001" w:tentative="1">
+      <w:start w:val="1"/>
+      <w:numFmt w:val="bullet"/>
+      <w:lvlText w:val=""/>
+      <w:lvlJc w:val="left"/>
+      <w:pPr>
+        <w:ind w:left="5040" w:hanging="360"/>
+      </w:pPr>
+      <w:rPr>
+        <w:rFonts w:ascii="Symbol" w:hAnsi="Symbol" w:hint="default"/>
+      </w:rPr>
+    </w:lvl>
+    <w:lvl w:ilvl="7" w:tplc="04160003" w:tentative="1">
+      <w:start w:val="1"/>
+      <w:numFmt w:val="bullet"/>
+      <w:lvlText w:val="o"/>
+      <w:lvlJc w:val="left"/>
+      <w:pPr>
+        <w:ind w:left="5760" w:hanging="360"/>
+      </w:pPr>
+      <w:rPr>
+        <w:rFonts w:ascii="Courier New" w:hAnsi="Courier New" w:cs="Courier New" w:hint="default"/>
+      </w:rPr>
+    </w:lvl>
+    <w:lvl w:ilvl="8" w:tplc="04160005" w:tentative="1">
+      <w:start w:val="1"/>
+      <w:numFmt w:val="bullet"/>
+      <w:lvlText w:val=""/>
+      <w:lvlJc w:val="left"/>
+      <w:pPr>
+        <w:ind w:left="6480" w:hanging="360"/>
+      </w:pPr>
+      <w:rPr>
+        <w:rFonts w:ascii="Wingdings" w:hAnsi="Wingdings" w:hint="default"/>
+      </w:rPr>
+    </w:lvl>
+  </w:abstractNum>
+  <w:abstractNum w:abstractNumId="6">
     <w:nsid w:val="72933FA4"/>
     <w:multiLevelType w:val="hybridMultilevel"/>
     <w:tmpl w:val="54E0892E"/>
@@ -1405,10 +2062,13 @@
     <w:abstractNumId w:val="2"/>
   </w:num>
   <w:num w:numId="5">
-    <w:abstractNumId w:val="5"/>
+    <w:abstractNumId w:val="6"/>
   </w:num>
   <w:num w:numId="6">
     <w:abstractNumId w:val="1"/>
+  </w:num>
+  <w:num w:numId="7">
+    <w:abstractNumId w:val="5"/>
   </w:num>
 </w:numbering>
 </file>
@@ -1572,8 +2232,9 @@
   <w:style w:type="paragraph" w:default="1" w:styleId="Normal">
     <w:name w:val="Normal"/>
     <w:qFormat/>
-    <w:rsid w:val="00683BAE"/>
+    <w:rsid w:val="00F47A38"/>
     <w:pPr>
+      <w:ind w:firstLine="567"/>
       <w:jc w:val="both"/>
     </w:pPr>
   </w:style>
@@ -1584,11 +2245,13 @@
     <w:link w:val="Heading1Char"/>
     <w:uiPriority w:val="9"/>
     <w:qFormat/>
-    <w:rsid w:val="00CD1B24"/>
+    <w:rsid w:val="003F2254"/>
     <w:pPr>
       <w:keepNext/>
       <w:keepLines/>
+      <w:pageBreakBefore/>
       <w:spacing w:before="480" w:after="0"/>
+      <w:ind w:firstLine="0"/>
       <w:outlineLvl w:val="0"/>
     </w:pPr>
     <w:rPr>
@@ -1608,11 +2271,12 @@
     <w:uiPriority w:val="9"/>
     <w:unhideWhenUsed/>
     <w:qFormat/>
-    <w:rsid w:val="00775ED0"/>
+    <w:rsid w:val="00B81D27"/>
     <w:pPr>
       <w:keepNext/>
       <w:keepLines/>
       <w:spacing w:before="200" w:after="0"/>
+      <w:ind w:firstLine="0"/>
       <w:outlineLvl w:val="1"/>
     </w:pPr>
     <w:rPr>
@@ -1679,7 +2343,7 @@
     <w:basedOn w:val="DefaultParagraphFont"/>
     <w:link w:val="Heading1"/>
     <w:uiPriority w:val="9"/>
-    <w:rsid w:val="00CD1B24"/>
+    <w:rsid w:val="003F2254"/>
     <w:rPr>
       <w:rFonts w:asciiTheme="majorHAnsi" w:eastAsiaTheme="majorEastAsia" w:hAnsiTheme="majorHAnsi" w:cstheme="majorBidi"/>
       <w:b/>
@@ -1811,7 +2475,7 @@
     <w:basedOn w:val="DefaultParagraphFont"/>
     <w:link w:val="Heading2"/>
     <w:uiPriority w:val="9"/>
-    <w:rsid w:val="00775ED0"/>
+    <w:rsid w:val="00B81D27"/>
     <w:rPr>
       <w:rFonts w:asciiTheme="majorHAnsi" w:eastAsiaTheme="majorEastAsia" w:hAnsiTheme="majorHAnsi" w:cstheme="majorBidi"/>
       <w:b/>
@@ -1832,6 +2496,69 @@
       <w:b/>
       <w:bCs/>
       <w:color w:val="4F81BD" w:themeColor="accent1"/>
+    </w:rPr>
+  </w:style>
+  <w:style w:type="character" w:styleId="Strong">
+    <w:name w:val="Strong"/>
+    <w:basedOn w:val="DefaultParagraphFont"/>
+    <w:uiPriority w:val="22"/>
+    <w:qFormat/>
+    <w:rsid w:val="00E31A49"/>
+    <w:rPr>
+      <w:b/>
+      <w:bCs/>
+    </w:rPr>
+  </w:style>
+  <w:style w:type="character" w:styleId="BookTitle">
+    <w:name w:val="Book Title"/>
+    <w:basedOn w:val="DefaultParagraphFont"/>
+    <w:uiPriority w:val="33"/>
+    <w:qFormat/>
+    <w:rsid w:val="002C6798"/>
+    <w:rPr>
+      <w:b/>
+      <w:bCs/>
+      <w:smallCaps/>
+      <w:spacing w:val="5"/>
+    </w:rPr>
+  </w:style>
+  <w:style w:type="paragraph" w:styleId="Title">
+    <w:name w:val="Title"/>
+    <w:basedOn w:val="Normal"/>
+    <w:next w:val="Normal"/>
+    <w:link w:val="TitleChar"/>
+    <w:uiPriority w:val="10"/>
+    <w:qFormat/>
+    <w:rsid w:val="001665BC"/>
+    <w:pPr>
+      <w:pBdr>
+        <w:bottom w:val="single" w:sz="8" w:space="4" w:color="4F81BD" w:themeColor="accent1"/>
+      </w:pBdr>
+      <w:spacing w:after="300" w:line="240" w:lineRule="auto"/>
+      <w:contextualSpacing/>
+    </w:pPr>
+    <w:rPr>
+      <w:rFonts w:asciiTheme="majorHAnsi" w:eastAsiaTheme="majorEastAsia" w:hAnsiTheme="majorHAnsi" w:cstheme="majorBidi"/>
+      <w:color w:val="17365D" w:themeColor="text2" w:themeShade="BF"/>
+      <w:spacing w:val="5"/>
+      <w:kern w:val="28"/>
+      <w:sz w:val="52"/>
+      <w:szCs w:val="52"/>
+    </w:rPr>
+  </w:style>
+  <w:style w:type="character" w:customStyle="1" w:styleId="TitleChar">
+    <w:name w:val="Title Char"/>
+    <w:basedOn w:val="DefaultParagraphFont"/>
+    <w:link w:val="Title"/>
+    <w:uiPriority w:val="10"/>
+    <w:rsid w:val="001665BC"/>
+    <w:rPr>
+      <w:rFonts w:asciiTheme="majorHAnsi" w:eastAsiaTheme="majorEastAsia" w:hAnsiTheme="majorHAnsi" w:cstheme="majorBidi"/>
+      <w:color w:val="17365D" w:themeColor="text2" w:themeShade="BF"/>
+      <w:spacing w:val="5"/>
+      <w:kern w:val="28"/>
+      <w:sz w:val="52"/>
+      <w:szCs w:val="52"/>
     </w:rPr>
   </w:style>
 </w:styles>

</xml_diff>